<commit_message>
Análisis de la primera clase
</commit_message>
<xml_diff>
--- a/Análisis del parcial 2.docx
+++ b/Análisis del parcial 2.docx
@@ -8,6 +8,74 @@
           <w:lang w:val="es-MX"/>
         </w:rPr>
       </w:pPr>
+      <w:r>
+        <w:rPr>
+          <w:noProof/>
+          <w:lang w:val="es-MX"/>
+        </w:rPr>
+        <w:drawing>
+          <wp:anchor distT="0" distB="0" distL="114300" distR="114300" simplePos="0" relativeHeight="251658240" behindDoc="0" locked="0" layoutInCell="1" allowOverlap="1" wp14:anchorId="7F11F8C9" wp14:editId="38D244A1">
+            <wp:simplePos x="0" y="0"/>
+            <wp:positionH relativeFrom="column">
+              <wp:posOffset>186690</wp:posOffset>
+            </wp:positionH>
+            <wp:positionV relativeFrom="paragraph">
+              <wp:posOffset>671830</wp:posOffset>
+            </wp:positionV>
+            <wp:extent cx="5406390" cy="3238500"/>
+            <wp:effectExtent l="0" t="0" r="3810" b="0"/>
+            <wp:wrapSquare wrapText="bothSides"/>
+            <wp:docPr id="1" name="Imagen 1"/>
+            <wp:cNvGraphicFramePr>
+              <a:graphicFrameLocks xmlns:a="http://schemas.openxmlformats.org/drawingml/2006/main" noChangeAspect="1"/>
+            </wp:cNvGraphicFramePr>
+            <a:graphic xmlns:a="http://schemas.openxmlformats.org/drawingml/2006/main">
+              <a:graphicData uri="http://schemas.openxmlformats.org/drawingml/2006/picture">
+                <pic:pic xmlns:pic="http://schemas.openxmlformats.org/drawingml/2006/picture">
+                  <pic:nvPicPr>
+                    <pic:cNvPr id="1" name="Imagen 1"/>
+                    <pic:cNvPicPr/>
+                  </pic:nvPicPr>
+                  <pic:blipFill rotWithShape="1">
+                    <a:blip r:embed="rId4">
+                      <a:extLst>
+                        <a:ext uri="{28A0092B-C50C-407E-A947-70E740481C1C}">
+                          <a14:useLocalDpi xmlns:a14="http://schemas.microsoft.com/office/drawing/2010/main" val="0"/>
+                        </a:ext>
+                      </a:extLst>
+                    </a:blip>
+                    <a:srcRect l="3894" t="7675" b="15577"/>
+                    <a:stretch/>
+                  </pic:blipFill>
+                  <pic:spPr bwMode="auto">
+                    <a:xfrm>
+                      <a:off x="0" y="0"/>
+                      <a:ext cx="5406390" cy="3238500"/>
+                    </a:xfrm>
+                    <a:prstGeom prst="rect">
+                      <a:avLst/>
+                    </a:prstGeom>
+                    <a:ln>
+                      <a:noFill/>
+                    </a:ln>
+                    <a:extLst>
+                      <a:ext uri="{53640926-AAD7-44D8-BBD7-CCE9431645EC}">
+                        <a14:shadowObscured xmlns:a14="http://schemas.microsoft.com/office/drawing/2010/main"/>
+                      </a:ext>
+                    </a:extLst>
+                  </pic:spPr>
+                </pic:pic>
+              </a:graphicData>
+            </a:graphic>
+            <wp14:sizeRelH relativeFrom="page">
+              <wp14:pctWidth>0</wp14:pctWidth>
+            </wp14:sizeRelH>
+            <wp14:sizeRelV relativeFrom="page">
+              <wp14:pctHeight>0</wp14:pctHeight>
+            </wp14:sizeRelV>
+          </wp:anchor>
+        </w:drawing>
+      </w:r>
       <w:r>
         <w:rPr>
           <w:lang w:val="es-MX"/>

</xml_diff>

<commit_message>
Atributos y metodos de la clase cañon ofensivo
</commit_message>
<xml_diff>
--- a/Análisis del parcial 2.docx
+++ b/Análisis del parcial 2.docx
@@ -14,13 +14,13 @@
           <w:lang w:val="es-MX"/>
         </w:rPr>
         <w:drawing>
-          <wp:anchor distT="0" distB="0" distL="114300" distR="114300" simplePos="0" relativeHeight="251658240" behindDoc="0" locked="0" layoutInCell="1" allowOverlap="1" wp14:anchorId="7F11F8C9" wp14:editId="38D244A1">
+          <wp:anchor distT="0" distB="0" distL="114300" distR="114300" simplePos="0" relativeHeight="251658240" behindDoc="0" locked="0" layoutInCell="1" allowOverlap="1" wp14:anchorId="7F11F8C9" wp14:editId="73F9CD0A">
             <wp:simplePos x="0" y="0"/>
             <wp:positionH relativeFrom="column">
-              <wp:posOffset>186690</wp:posOffset>
+              <wp:posOffset>-70485</wp:posOffset>
             </wp:positionH>
             <wp:positionV relativeFrom="paragraph">
-              <wp:posOffset>671830</wp:posOffset>
+              <wp:posOffset>252730</wp:posOffset>
             </wp:positionV>
             <wp:extent cx="5406390" cy="3238500"/>
             <wp:effectExtent l="0" t="0" r="3810" b="0"/>
@@ -89,6 +89,61 @@
           <w:lang w:val="es-MX"/>
         </w:rPr>
       </w:pPr>
+    </w:p>
+    <w:p>
+      <w:pPr>
+        <w:rPr>
+          <w:lang w:val="es-MX"/>
+        </w:rPr>
+      </w:pPr>
+      <w:r>
+        <w:rPr>
+          <w:noProof/>
+          <w:lang w:val="es-MX"/>
+        </w:rPr>
+        <w:lastRenderedPageBreak/>
+        <w:drawing>
+          <wp:inline distT="0" distB="0" distL="0" distR="0" wp14:anchorId="1A91AFF6" wp14:editId="5A3795BC">
+            <wp:extent cx="3762375" cy="5016500"/>
+            <wp:effectExtent l="0" t="0" r="9525" b="0"/>
+            <wp:docPr id="3" name="Imagen 3"/>
+            <wp:cNvGraphicFramePr>
+              <a:graphicFrameLocks xmlns:a="http://schemas.openxmlformats.org/drawingml/2006/main" noChangeAspect="1"/>
+            </wp:cNvGraphicFramePr>
+            <a:graphic xmlns:a="http://schemas.openxmlformats.org/drawingml/2006/main">
+              <a:graphicData uri="http://schemas.openxmlformats.org/drawingml/2006/picture">
+                <pic:pic xmlns:pic="http://schemas.openxmlformats.org/drawingml/2006/picture">
+                  <pic:nvPicPr>
+                    <pic:cNvPr id="3" name="Imagen 3"/>
+                    <pic:cNvPicPr/>
+                  </pic:nvPicPr>
+                  <pic:blipFill>
+                    <a:blip r:embed="rId5">
+                      <a:extLst>
+                        <a:ext uri="{28A0092B-C50C-407E-A947-70E740481C1C}">
+                          <a14:useLocalDpi xmlns:a14="http://schemas.microsoft.com/office/drawing/2010/main" val="0"/>
+                        </a:ext>
+                      </a:extLst>
+                    </a:blip>
+                    <a:stretch>
+                      <a:fillRect/>
+                    </a:stretch>
+                  </pic:blipFill>
+                  <pic:spPr>
+                    <a:xfrm>
+                      <a:off x="0" y="0"/>
+                      <a:ext cx="3762375" cy="5016500"/>
+                    </a:xfrm>
+                    <a:prstGeom prst="rect">
+                      <a:avLst/>
+                    </a:prstGeom>
+                  </pic:spPr>
+                </pic:pic>
+              </a:graphicData>
+            </a:graphic>
+          </wp:inline>
+        </w:drawing>
+      </w:r>
     </w:p>
     <w:sectPr>
       <w:pgSz w:w="12240" w:h="15840"/>

</xml_diff>

<commit_message>
correccion de la clase cañon y creacion de la clase bala
</commit_message>
<xml_diff>
--- a/Análisis del parcial 2.docx
+++ b/Análisis del parcial 2.docx
@@ -8,6 +8,74 @@
           <w:lang w:val="es-MX"/>
         </w:rPr>
       </w:pPr>
+      <w:r>
+        <w:rPr>
+          <w:noProof/>
+          <w:lang w:val="es-MX"/>
+        </w:rPr>
+        <w:drawing>
+          <wp:anchor distT="0" distB="0" distL="114300" distR="114300" simplePos="0" relativeHeight="251659264" behindDoc="0" locked="0" layoutInCell="1" allowOverlap="1" wp14:anchorId="238F944B" wp14:editId="01344D7C">
+            <wp:simplePos x="0" y="0"/>
+            <wp:positionH relativeFrom="column">
+              <wp:posOffset>386715</wp:posOffset>
+            </wp:positionH>
+            <wp:positionV relativeFrom="paragraph">
+              <wp:posOffset>3185795</wp:posOffset>
+            </wp:positionV>
+            <wp:extent cx="3658870" cy="4592320"/>
+            <wp:effectExtent l="9525" t="0" r="8255" b="8255"/>
+            <wp:wrapSquare wrapText="bothSides"/>
+            <wp:docPr id="4" name="Imagen 4"/>
+            <wp:cNvGraphicFramePr>
+              <a:graphicFrameLocks xmlns:a="http://schemas.openxmlformats.org/drawingml/2006/main" noChangeAspect="1"/>
+            </wp:cNvGraphicFramePr>
+            <a:graphic xmlns:a="http://schemas.openxmlformats.org/drawingml/2006/main">
+              <a:graphicData uri="http://schemas.openxmlformats.org/drawingml/2006/picture">
+                <pic:pic xmlns:pic="http://schemas.openxmlformats.org/drawingml/2006/picture">
+                  <pic:nvPicPr>
+                    <pic:cNvPr id="4" name="Imagen 4"/>
+                    <pic:cNvPicPr/>
+                  </pic:nvPicPr>
+                  <pic:blipFill rotWithShape="1">
+                    <a:blip r:embed="rId4">
+                      <a:extLst>
+                        <a:ext uri="{28A0092B-C50C-407E-A947-70E740481C1C}">
+                          <a14:useLocalDpi xmlns:a14="http://schemas.microsoft.com/office/drawing/2010/main" val="0"/>
+                        </a:ext>
+                      </a:extLst>
+                    </a:blip>
+                    <a:srcRect l="13063" t="12565" b="5589"/>
+                    <a:stretch/>
+                  </pic:blipFill>
+                  <pic:spPr bwMode="auto">
+                    <a:xfrm rot="16200000">
+                      <a:off x="0" y="0"/>
+                      <a:ext cx="3658870" cy="4592320"/>
+                    </a:xfrm>
+                    <a:prstGeom prst="rect">
+                      <a:avLst/>
+                    </a:prstGeom>
+                    <a:ln>
+                      <a:noFill/>
+                    </a:ln>
+                    <a:extLst>
+                      <a:ext uri="{53640926-AAD7-44D8-BBD7-CCE9431645EC}">
+                        <a14:shadowObscured xmlns:a14="http://schemas.microsoft.com/office/drawing/2010/main"/>
+                      </a:ext>
+                    </a:extLst>
+                  </pic:spPr>
+                </pic:pic>
+              </a:graphicData>
+            </a:graphic>
+            <wp14:sizeRelH relativeFrom="page">
+              <wp14:pctWidth>0</wp14:pctWidth>
+            </wp14:sizeRelH>
+            <wp14:sizeRelV relativeFrom="page">
+              <wp14:pctHeight>0</wp14:pctHeight>
+            </wp14:sizeRelV>
+          </wp:anchor>
+        </w:drawing>
+      </w:r>
       <w:r>
         <w:rPr>
           <w:noProof/>
@@ -37,7 +105,7 @@
                     <pic:cNvPicPr/>
                   </pic:nvPicPr>
                   <pic:blipFill rotWithShape="1">
-                    <a:blip r:embed="rId4">
+                    <a:blip r:embed="rId5">
                       <a:extLst>
                         <a:ext uri="{28A0092B-C50C-407E-A947-70E740481C1C}">
                           <a14:useLocalDpi xmlns:a14="http://schemas.microsoft.com/office/drawing/2010/main" val="0"/>
@@ -93,6 +161,98 @@
     <w:p>
       <w:pPr>
         <w:rPr>
+          <w:noProof/>
+          <w:lang w:val="es-MX"/>
+        </w:rPr>
+      </w:pPr>
+    </w:p>
+    <w:p>
+      <w:pPr>
+        <w:rPr>
+          <w:lang w:val="es-MX"/>
+        </w:rPr>
+      </w:pPr>
+    </w:p>
+    <w:p>
+      <w:pPr>
+        <w:rPr>
+          <w:lang w:val="es-MX"/>
+        </w:rPr>
+      </w:pPr>
+    </w:p>
+    <w:p>
+      <w:pPr>
+        <w:rPr>
+          <w:lang w:val="es-MX"/>
+        </w:rPr>
+      </w:pPr>
+    </w:p>
+    <w:p>
+      <w:pPr>
+        <w:rPr>
+          <w:lang w:val="es-MX"/>
+        </w:rPr>
+      </w:pPr>
+    </w:p>
+    <w:p>
+      <w:pPr>
+        <w:rPr>
+          <w:lang w:val="es-MX"/>
+        </w:rPr>
+      </w:pPr>
+    </w:p>
+    <w:p>
+      <w:pPr>
+        <w:rPr>
+          <w:lang w:val="es-MX"/>
+        </w:rPr>
+      </w:pPr>
+    </w:p>
+    <w:p>
+      <w:pPr>
+        <w:rPr>
+          <w:lang w:val="es-MX"/>
+        </w:rPr>
+      </w:pPr>
+    </w:p>
+    <w:p>
+      <w:pPr>
+        <w:rPr>
+          <w:lang w:val="es-MX"/>
+        </w:rPr>
+      </w:pPr>
+    </w:p>
+    <w:p>
+      <w:pPr>
+        <w:rPr>
+          <w:lang w:val="es-MX"/>
+        </w:rPr>
+      </w:pPr>
+    </w:p>
+    <w:p>
+      <w:pPr>
+        <w:rPr>
+          <w:lang w:val="es-MX"/>
+        </w:rPr>
+      </w:pPr>
+    </w:p>
+    <w:p>
+      <w:pPr>
+        <w:rPr>
+          <w:lang w:val="es-MX"/>
+        </w:rPr>
+      </w:pPr>
+    </w:p>
+    <w:p>
+      <w:pPr>
+        <w:rPr>
+          <w:lang w:val="es-MX"/>
+        </w:rPr>
+      </w:pPr>
+    </w:p>
+    <w:p>
+      <w:pPr>
+        <w:rPr>
           <w:lang w:val="es-MX"/>
         </w:rPr>
       </w:pPr>
@@ -103,10 +263,10 @@
         </w:rPr>
         <w:lastRenderedPageBreak/>
         <w:drawing>
-          <wp:inline distT="0" distB="0" distL="0" distR="0" wp14:anchorId="1A91AFF6" wp14:editId="5A3795BC">
-            <wp:extent cx="3762375" cy="5016500"/>
-            <wp:effectExtent l="0" t="0" r="9525" b="0"/>
-            <wp:docPr id="3" name="Imagen 3"/>
+          <wp:inline distT="0" distB="0" distL="0" distR="0" wp14:anchorId="59835B4A" wp14:editId="493E141F">
+            <wp:extent cx="5612130" cy="4209415"/>
+            <wp:effectExtent l="0" t="0" r="7620" b="635"/>
+            <wp:docPr id="5" name="Imagen 5"/>
             <wp:cNvGraphicFramePr>
               <a:graphicFrameLocks xmlns:a="http://schemas.openxmlformats.org/drawingml/2006/main" noChangeAspect="1"/>
             </wp:cNvGraphicFramePr>
@@ -114,11 +274,11 @@
               <a:graphicData uri="http://schemas.openxmlformats.org/drawingml/2006/picture">
                 <pic:pic xmlns:pic="http://schemas.openxmlformats.org/drawingml/2006/picture">
                   <pic:nvPicPr>
-                    <pic:cNvPr id="3" name="Imagen 3"/>
+                    <pic:cNvPr id="5" name="Imagen 5"/>
                     <pic:cNvPicPr/>
                   </pic:nvPicPr>
                   <pic:blipFill>
-                    <a:blip r:embed="rId5">
+                    <a:blip r:embed="rId6">
                       <a:extLst>
                         <a:ext uri="{28A0092B-C50C-407E-A947-70E740481C1C}">
                           <a14:useLocalDpi xmlns:a14="http://schemas.microsoft.com/office/drawing/2010/main" val="0"/>
@@ -132,7 +292,55 @@
                   <pic:spPr>
                     <a:xfrm>
                       <a:off x="0" y="0"/>
-                      <a:ext cx="3762375" cy="5016500"/>
+                      <a:ext cx="5612130" cy="4209415"/>
+                    </a:xfrm>
+                    <a:prstGeom prst="rect">
+                      <a:avLst/>
+                    </a:prstGeom>
+                  </pic:spPr>
+                </pic:pic>
+              </a:graphicData>
+            </a:graphic>
+          </wp:inline>
+        </w:drawing>
+      </w:r>
+      <w:r>
+        <w:rPr>
+          <w:noProof/>
+          <w:lang w:val="es-MX"/>
+        </w:rPr>
+        <w:lastRenderedPageBreak/>
+        <w:drawing>
+          <wp:inline distT="0" distB="0" distL="0" distR="0" wp14:anchorId="0E42C60E" wp14:editId="4B01370A">
+            <wp:extent cx="5612130" cy="4209415"/>
+            <wp:effectExtent l="0" t="0" r="7620" b="635"/>
+            <wp:docPr id="6" name="Imagen 6"/>
+            <wp:cNvGraphicFramePr>
+              <a:graphicFrameLocks xmlns:a="http://schemas.openxmlformats.org/drawingml/2006/main" noChangeAspect="1"/>
+            </wp:cNvGraphicFramePr>
+            <a:graphic xmlns:a="http://schemas.openxmlformats.org/drawingml/2006/main">
+              <a:graphicData uri="http://schemas.openxmlformats.org/drawingml/2006/picture">
+                <pic:pic xmlns:pic="http://schemas.openxmlformats.org/drawingml/2006/picture">
+                  <pic:nvPicPr>
+                    <pic:cNvPr id="6" name="Imagen 6"/>
+                    <pic:cNvPicPr/>
+                  </pic:nvPicPr>
+                  <pic:blipFill>
+                    <a:blip r:embed="rId7">
+                      <a:extLst>
+                        <a:ext uri="{28A0092B-C50C-407E-A947-70E740481C1C}">
+                          <a14:useLocalDpi xmlns:a14="http://schemas.microsoft.com/office/drawing/2010/main" val="0"/>
+                        </a:ext>
+                      </a:extLst>
+                    </a:blip>
+                    <a:stretch>
+                      <a:fillRect/>
+                    </a:stretch>
+                  </pic:blipFill>
+                  <pic:spPr>
+                    <a:xfrm>
+                      <a:off x="0" y="0"/>
+                      <a:ext cx="5612130" cy="4209415"/>
                     </a:xfrm>
                     <a:prstGeom prst="rect">
                       <a:avLst/>

</xml_diff>

<commit_message>
Nuevos métodos para la clase bala
</commit_message>
<xml_diff>
--- a/Análisis del parcial 2.docx
+++ b/Análisis del parcial 2.docx
@@ -37,7 +37,7 @@
                     <pic:cNvPicPr/>
                   </pic:nvPicPr>
                   <pic:blipFill rotWithShape="1">
-                    <a:blip r:embed="rId4">
+                    <a:blip r:embed="rId6">
                       <a:extLst>
                         <a:ext uri="{28A0092B-C50C-407E-A947-70E740481C1C}">
                           <a14:useLocalDpi xmlns:a14="http://schemas.microsoft.com/office/drawing/2010/main" val="0"/>
@@ -105,7 +105,7 @@
                     <pic:cNvPicPr/>
                   </pic:nvPicPr>
                   <pic:blipFill rotWithShape="1">
-                    <a:blip r:embed="rId5">
+                    <a:blip r:embed="rId7">
                       <a:extLst>
                         <a:ext uri="{28A0092B-C50C-407E-A947-70E740481C1C}">
                           <a14:useLocalDpi xmlns:a14="http://schemas.microsoft.com/office/drawing/2010/main" val="0"/>
@@ -258,15 +258,51 @@
       </w:pPr>
       <w:r>
         <w:rPr>
+          <w:lang w:val="es-MX"/>
+        </w:rPr>
+        <w:t>Corrección de la clase cañón y creación de la clase bala</w:t>
+      </w:r>
+    </w:p>
+    <w:p>
+      <w:pPr>
+        <w:rPr>
+          <w:lang w:val="es-MX"/>
+        </w:rPr>
+      </w:pPr>
+    </w:p>
+    <w:p>
+      <w:pPr>
+        <w:rPr>
+          <w:noProof/>
+          <w:lang w:val="es-MX"/>
+        </w:rPr>
+      </w:pPr>
+    </w:p>
+    <w:p>
+      <w:pPr>
+        <w:rPr>
+          <w:lang w:val="es-MX"/>
+        </w:rPr>
+      </w:pPr>
+      <w:r>
+        <w:rPr>
           <w:noProof/>
           <w:lang w:val="es-MX"/>
         </w:rPr>
         <w:lastRenderedPageBreak/>
         <w:drawing>
-          <wp:inline distT="0" distB="0" distL="0" distR="0" wp14:anchorId="59835B4A" wp14:editId="493E141F">
-            <wp:extent cx="5612130" cy="4209415"/>
-            <wp:effectExtent l="0" t="0" r="7620" b="635"/>
-            <wp:docPr id="5" name="Imagen 5"/>
+          <wp:anchor distT="0" distB="0" distL="114300" distR="114300" simplePos="0" relativeHeight="251660288" behindDoc="0" locked="0" layoutInCell="1" allowOverlap="1" wp14:anchorId="3ACBB56F" wp14:editId="7908D579">
+            <wp:simplePos x="0" y="0"/>
+            <wp:positionH relativeFrom="margin">
+              <wp:posOffset>-810895</wp:posOffset>
+            </wp:positionH>
+            <wp:positionV relativeFrom="paragraph">
+              <wp:posOffset>808990</wp:posOffset>
+            </wp:positionV>
+            <wp:extent cx="6461760" cy="4845685"/>
+            <wp:effectExtent l="7937" t="0" r="4128" b="4127"/>
+            <wp:wrapSquare wrapText="bothSides"/>
+            <wp:docPr id="7" name="Imagen 7"/>
             <wp:cNvGraphicFramePr>
               <a:graphicFrameLocks xmlns:a="http://schemas.openxmlformats.org/drawingml/2006/main" noChangeAspect="1"/>
             </wp:cNvGraphicFramePr>
@@ -274,11 +310,348 @@
               <a:graphicData uri="http://schemas.openxmlformats.org/drawingml/2006/picture">
                 <pic:pic xmlns:pic="http://schemas.openxmlformats.org/drawingml/2006/picture">
                   <pic:nvPicPr>
-                    <pic:cNvPr id="5" name="Imagen 5"/>
+                    <pic:cNvPr id="7" name="Imagen 7"/>
                     <pic:cNvPicPr/>
                   </pic:nvPicPr>
                   <pic:blipFill>
-                    <a:blip r:embed="rId6">
+                    <a:blip r:embed="rId8">
+                      <a:extLst>
+                        <a:ext uri="{28A0092B-C50C-407E-A947-70E740481C1C}">
+                          <a14:useLocalDpi xmlns:a14="http://schemas.microsoft.com/office/drawing/2010/main" val="0"/>
+                        </a:ext>
+                      </a:extLst>
+                    </a:blip>
+                    <a:stretch>
+                      <a:fillRect/>
+                    </a:stretch>
+                  </pic:blipFill>
+                  <pic:spPr>
+                    <a:xfrm rot="16200000">
+                      <a:off x="0" y="0"/>
+                      <a:ext cx="6461760" cy="4845685"/>
+                    </a:xfrm>
+                    <a:prstGeom prst="rect">
+                      <a:avLst/>
+                    </a:prstGeom>
+                  </pic:spPr>
+                </pic:pic>
+              </a:graphicData>
+            </a:graphic>
+            <wp14:sizeRelH relativeFrom="page">
+              <wp14:pctWidth>0</wp14:pctWidth>
+            </wp14:sizeRelH>
+            <wp14:sizeRelV relativeFrom="page">
+              <wp14:pctHeight>0</wp14:pctHeight>
+            </wp14:sizeRelV>
+          </wp:anchor>
+        </w:drawing>
+      </w:r>
+      <w:r>
+        <w:rPr>
+          <w:noProof/>
+          <w:lang w:val="es-MX"/>
+        </w:rPr>
+        <w:drawing>
+          <wp:anchor distT="0" distB="0" distL="114300" distR="114300" simplePos="0" relativeHeight="251661312" behindDoc="0" locked="0" layoutInCell="1" allowOverlap="1" wp14:anchorId="13990A4F" wp14:editId="51BBBE02">
+            <wp:simplePos x="0" y="0"/>
+            <wp:positionH relativeFrom="column">
+              <wp:posOffset>-51435</wp:posOffset>
+            </wp:positionH>
+            <wp:positionV relativeFrom="paragraph">
+              <wp:posOffset>6710680</wp:posOffset>
+            </wp:positionV>
+            <wp:extent cx="4591050" cy="1543050"/>
+            <wp:effectExtent l="0" t="0" r="0" b="0"/>
+            <wp:wrapSquare wrapText="bothSides"/>
+            <wp:docPr id="8" name="Imagen 8"/>
+            <wp:cNvGraphicFramePr>
+              <a:graphicFrameLocks xmlns:a="http://schemas.openxmlformats.org/drawingml/2006/main" noChangeAspect="1"/>
+            </wp:cNvGraphicFramePr>
+            <a:graphic xmlns:a="http://schemas.openxmlformats.org/drawingml/2006/main">
+              <a:graphicData uri="http://schemas.openxmlformats.org/drawingml/2006/picture">
+                <pic:pic xmlns:pic="http://schemas.openxmlformats.org/drawingml/2006/picture">
+                  <pic:nvPicPr>
+                    <pic:cNvPr id="8" name="Imagen 8"/>
+                    <pic:cNvPicPr/>
+                  </pic:nvPicPr>
+                  <pic:blipFill rotWithShape="1">
+                    <a:blip r:embed="rId9">
+                      <a:extLst>
+                        <a:ext uri="{28A0092B-C50C-407E-A947-70E740481C1C}">
+                          <a14:useLocalDpi xmlns:a14="http://schemas.microsoft.com/office/drawing/2010/main" val="0"/>
+                        </a:ext>
+                      </a:extLst>
+                    </a:blip>
+                    <a:srcRect l="4956" t="30080" r="13238" b="33263"/>
+                    <a:stretch/>
+                  </pic:blipFill>
+                  <pic:spPr bwMode="auto">
+                    <a:xfrm rot="10800000">
+                      <a:off x="0" y="0"/>
+                      <a:ext cx="4591050" cy="1543050"/>
+                    </a:xfrm>
+                    <a:prstGeom prst="rect">
+                      <a:avLst/>
+                    </a:prstGeom>
+                    <a:ln>
+                      <a:noFill/>
+                    </a:ln>
+                    <a:extLst>
+                      <a:ext uri="{53640926-AAD7-44D8-BBD7-CCE9431645EC}">
+                        <a14:shadowObscured xmlns:a14="http://schemas.microsoft.com/office/drawing/2010/main"/>
+                      </a:ext>
+                    </a:extLst>
+                  </pic:spPr>
+                </pic:pic>
+              </a:graphicData>
+            </a:graphic>
+            <wp14:sizeRelH relativeFrom="page">
+              <wp14:pctWidth>0</wp14:pctWidth>
+            </wp14:sizeRelH>
+            <wp14:sizeRelV relativeFrom="page">
+              <wp14:pctHeight>0</wp14:pctHeight>
+            </wp14:sizeRelV>
+          </wp:anchor>
+        </w:drawing>
+      </w:r>
+    </w:p>
+    <w:p>
+      <w:pPr>
+        <w:rPr>
+          <w:lang w:val="es-MX"/>
+        </w:rPr>
+      </w:pPr>
+    </w:p>
+    <w:p>
+      <w:pPr>
+        <w:rPr>
+          <w:lang w:val="es-MX"/>
+        </w:rPr>
+      </w:pPr>
+    </w:p>
+    <w:p>
+      <w:pPr>
+        <w:rPr>
+          <w:lang w:val="es-MX"/>
+        </w:rPr>
+      </w:pPr>
+    </w:p>
+    <w:p>
+      <w:pPr>
+        <w:rPr>
+          <w:lang w:val="es-MX"/>
+        </w:rPr>
+      </w:pPr>
+    </w:p>
+    <w:p>
+      <w:pPr>
+        <w:rPr>
+          <w:lang w:val="es-MX"/>
+        </w:rPr>
+      </w:pPr>
+    </w:p>
+    <w:p>
+      <w:pPr>
+        <w:rPr>
+          <w:lang w:val="es-MX"/>
+        </w:rPr>
+      </w:pPr>
+    </w:p>
+    <w:p>
+      <w:pPr>
+        <w:rPr>
+          <w:lang w:val="es-MX"/>
+        </w:rPr>
+      </w:pPr>
+    </w:p>
+    <w:p>
+      <w:pPr>
+        <w:rPr>
+          <w:lang w:val="es-MX"/>
+        </w:rPr>
+      </w:pPr>
+    </w:p>
+    <w:p>
+      <w:pPr>
+        <w:rPr>
+          <w:lang w:val="es-MX"/>
+        </w:rPr>
+      </w:pPr>
+    </w:p>
+    <w:p>
+      <w:pPr>
+        <w:rPr>
+          <w:lang w:val="es-MX"/>
+        </w:rPr>
+      </w:pPr>
+    </w:p>
+    <w:p>
+      <w:pPr>
+        <w:rPr>
+          <w:lang w:val="es-MX"/>
+        </w:rPr>
+      </w:pPr>
+    </w:p>
+    <w:p>
+      <w:pPr>
+        <w:rPr>
+          <w:lang w:val="es-MX"/>
+        </w:rPr>
+      </w:pPr>
+    </w:p>
+    <w:p>
+      <w:pPr>
+        <w:rPr>
+          <w:lang w:val="es-MX"/>
+        </w:rPr>
+      </w:pPr>
+    </w:p>
+    <w:p>
+      <w:pPr>
+        <w:rPr>
+          <w:lang w:val="es-MX"/>
+        </w:rPr>
+      </w:pPr>
+    </w:p>
+    <w:p>
+      <w:pPr>
+        <w:rPr>
+          <w:lang w:val="es-MX"/>
+        </w:rPr>
+      </w:pPr>
+    </w:p>
+    <w:p>
+      <w:pPr>
+        <w:rPr>
+          <w:lang w:val="es-MX"/>
+        </w:rPr>
+      </w:pPr>
+    </w:p>
+    <w:p>
+      <w:pPr>
+        <w:rPr>
+          <w:lang w:val="es-MX"/>
+        </w:rPr>
+      </w:pPr>
+    </w:p>
+    <w:p>
+      <w:pPr>
+        <w:rPr>
+          <w:lang w:val="es-MX"/>
+        </w:rPr>
+      </w:pPr>
+    </w:p>
+    <w:p>
+      <w:pPr>
+        <w:rPr>
+          <w:lang w:val="es-MX"/>
+        </w:rPr>
+      </w:pPr>
+    </w:p>
+    <w:p>
+      <w:pPr>
+        <w:rPr>
+          <w:lang w:val="es-MX"/>
+        </w:rPr>
+      </w:pPr>
+    </w:p>
+    <w:p>
+      <w:pPr>
+        <w:rPr>
+          <w:lang w:val="es-MX"/>
+        </w:rPr>
+      </w:pPr>
+    </w:p>
+    <w:p>
+      <w:pPr>
+        <w:rPr>
+          <w:lang w:val="es-MX"/>
+        </w:rPr>
+      </w:pPr>
+    </w:p>
+    <w:p>
+      <w:pPr>
+        <w:rPr>
+          <w:lang w:val="es-MX"/>
+        </w:rPr>
+      </w:pPr>
+    </w:p>
+    <w:p>
+      <w:pPr>
+        <w:rPr>
+          <w:lang w:val="es-MX"/>
+        </w:rPr>
+      </w:pPr>
+    </w:p>
+    <w:p>
+      <w:pPr>
+        <w:rPr>
+          <w:lang w:val="es-MX"/>
+        </w:rPr>
+      </w:pPr>
+    </w:p>
+    <w:p>
+      <w:pPr>
+        <w:jc w:val="center"/>
+        <w:rPr>
+          <w:lang w:val="es-MX"/>
+        </w:rPr>
+      </w:pPr>
+    </w:p>
+    <w:p>
+      <w:pPr>
+        <w:jc w:val="center"/>
+        <w:rPr>
+          <w:lang w:val="es-MX"/>
+        </w:rPr>
+      </w:pPr>
+    </w:p>
+    <w:p>
+      <w:pPr>
+        <w:jc w:val="center"/>
+        <w:rPr>
+          <w:lang w:val="es-MX"/>
+        </w:rPr>
+      </w:pPr>
+    </w:p>
+    <w:p>
+      <w:pPr>
+        <w:jc w:val="center"/>
+        <w:rPr>
+          <w:lang w:val="es-MX"/>
+        </w:rPr>
+      </w:pPr>
+      <w:r>
+        <w:rPr>
+          <w:noProof/>
+          <w:lang w:val="es-MX"/>
+        </w:rPr>
+        <w:lastRenderedPageBreak/>
+        <w:drawing>
+          <wp:anchor distT="0" distB="0" distL="114300" distR="114300" simplePos="0" relativeHeight="251662336" behindDoc="0" locked="0" layoutInCell="1" allowOverlap="1" wp14:anchorId="270DD392" wp14:editId="1C8457B2">
+            <wp:simplePos x="0" y="0"/>
+            <wp:positionH relativeFrom="margin">
+              <wp:align>right</wp:align>
+            </wp:positionH>
+            <wp:positionV relativeFrom="paragraph">
+              <wp:posOffset>514350</wp:posOffset>
+            </wp:positionV>
+            <wp:extent cx="5612130" cy="2698115"/>
+            <wp:effectExtent l="0" t="0" r="7620" b="6985"/>
+            <wp:wrapSquare wrapText="bothSides"/>
+            <wp:docPr id="9" name="Imagen 9"/>
+            <wp:cNvGraphicFramePr>
+              <a:graphicFrameLocks xmlns:a="http://schemas.openxmlformats.org/drawingml/2006/main" noChangeAspect="1"/>
+            </wp:cNvGraphicFramePr>
+            <a:graphic xmlns:a="http://schemas.openxmlformats.org/drawingml/2006/main">
+              <a:graphicData uri="http://schemas.openxmlformats.org/drawingml/2006/picture">
+                <pic:pic xmlns:pic="http://schemas.openxmlformats.org/drawingml/2006/picture">
+                  <pic:nvPicPr>
+                    <pic:cNvPr id="9" name="Imagen 9"/>
+                    <pic:cNvPicPr/>
+                  </pic:nvPicPr>
+                  <pic:blipFill>
+                    <a:blip r:embed="rId10">
                       <a:extLst>
                         <a:ext uri="{28A0092B-C50C-407E-A947-70E740481C1C}">
                           <a14:useLocalDpi xmlns:a14="http://schemas.microsoft.com/office/drawing/2010/main" val="0"/>
@@ -292,7 +665,7 @@
                   <pic:spPr>
                     <a:xfrm>
                       <a:off x="0" y="0"/>
-                      <a:ext cx="5612130" cy="4209415"/>
+                      <a:ext cx="5612130" cy="2698115"/>
                     </a:xfrm>
                     <a:prstGeom prst="rect">
                       <a:avLst/>
@@ -301,56 +674,20 @@
                 </pic:pic>
               </a:graphicData>
             </a:graphic>
-          </wp:inline>
+            <wp14:sizeRelH relativeFrom="page">
+              <wp14:pctWidth>0</wp14:pctWidth>
+            </wp14:sizeRelH>
+            <wp14:sizeRelV relativeFrom="page">
+              <wp14:pctHeight>0</wp14:pctHeight>
+            </wp14:sizeRelV>
+          </wp:anchor>
         </w:drawing>
       </w:r>
       <w:r>
         <w:rPr>
-          <w:noProof/>
-          <w:lang w:val="es-MX"/>
-        </w:rPr>
-        <w:lastRenderedPageBreak/>
-        <w:drawing>
-          <wp:inline distT="0" distB="0" distL="0" distR="0" wp14:anchorId="0E42C60E" wp14:editId="4B01370A">
-            <wp:extent cx="5612130" cy="4209415"/>
-            <wp:effectExtent l="0" t="0" r="7620" b="635"/>
-            <wp:docPr id="6" name="Imagen 6"/>
-            <wp:cNvGraphicFramePr>
-              <a:graphicFrameLocks xmlns:a="http://schemas.openxmlformats.org/drawingml/2006/main" noChangeAspect="1"/>
-            </wp:cNvGraphicFramePr>
-            <a:graphic xmlns:a="http://schemas.openxmlformats.org/drawingml/2006/main">
-              <a:graphicData uri="http://schemas.openxmlformats.org/drawingml/2006/picture">
-                <pic:pic xmlns:pic="http://schemas.openxmlformats.org/drawingml/2006/picture">
-                  <pic:nvPicPr>
-                    <pic:cNvPr id="6" name="Imagen 6"/>
-                    <pic:cNvPicPr/>
-                  </pic:nvPicPr>
-                  <pic:blipFill>
-                    <a:blip r:embed="rId7">
-                      <a:extLst>
-                        <a:ext uri="{28A0092B-C50C-407E-A947-70E740481C1C}">
-                          <a14:useLocalDpi xmlns:a14="http://schemas.microsoft.com/office/drawing/2010/main" val="0"/>
-                        </a:ext>
-                      </a:extLst>
-                    </a:blip>
-                    <a:stretch>
-                      <a:fillRect/>
-                    </a:stretch>
-                  </pic:blipFill>
-                  <pic:spPr>
-                    <a:xfrm>
-                      <a:off x="0" y="0"/>
-                      <a:ext cx="5612130" cy="4209415"/>
-                    </a:xfrm>
-                    <a:prstGeom prst="rect">
-                      <a:avLst/>
-                    </a:prstGeom>
-                  </pic:spPr>
-                </pic:pic>
-              </a:graphicData>
-            </a:graphic>
-          </wp:inline>
-        </w:drawing>
+          <w:lang w:val="es-MX"/>
+        </w:rPr>
+        <w:t xml:space="preserve">Nuevos métodos para la bala </w:t>
       </w:r>
     </w:p>
     <w:sectPr>
@@ -361,6 +698,56 @@
     </w:sectPr>
   </w:body>
 </w:document>
+</file>
+
+<file path=word/endnotes.xml><?xml version="1.0" encoding="utf-8"?>
+<w:endnotes xmlns:wpc="http://schemas.microsoft.com/office/word/2010/wordprocessingCanvas" xmlns:cx="http://schemas.microsoft.com/office/drawing/2014/chartex" xmlns:cx1="http://schemas.microsoft.com/office/drawing/2015/9/8/chartex" xmlns:cx2="http://schemas.microsoft.com/office/drawing/2015/10/21/chartex" xmlns:cx3="http://schemas.microsoft.com/office/drawing/2016/5/9/chartex" xmlns:cx4="http://schemas.microsoft.com/office/drawing/2016/5/10/chartex" xmlns:cx5="http://schemas.microsoft.com/office/drawing/2016/5/11/chartex" xmlns:cx6="http://schemas.microsoft.com/office/drawing/2016/5/12/chartex" xmlns:cx7="http://schemas.microsoft.com/office/drawing/2016/5/13/chartex" xmlns:cx8="http://schemas.microsoft.com/office/drawing/2016/5/14/chartex" xmlns:mc="http://schemas.openxmlformats.org/markup-compatibility/2006" xmlns:aink="http://schemas.microsoft.com/office/drawing/2016/ink" xmlns:am3d="http://schemas.microsoft.com/office/drawing/2017/model3d" xmlns:o="urn:schemas-microsoft-com:office:office" xmlns:r="http://schemas.openxmlformats.org/officeDocument/2006/relationships" xmlns:m="http://schemas.openxmlformats.org/officeDocument/2006/math" xmlns:v="urn:schemas-microsoft-com:vml" xmlns:wp14="http://schemas.microsoft.com/office/word/2010/wordprocessingDrawing" xmlns:wp="http://schemas.openxmlformats.org/drawingml/2006/wordprocessingDrawing" xmlns:w10="urn:schemas-microsoft-com:office:word" xmlns:w="http://schemas.openxmlformats.org/wordprocessingml/2006/main" xmlns:w14="http://schemas.microsoft.com/office/word/2010/wordml" xmlns:w15="http://schemas.microsoft.com/office/word/2012/wordml" xmlns:w16cex="http://schemas.microsoft.com/office/word/2018/wordml/cex" xmlns:w16cid="http://schemas.microsoft.com/office/word/2016/wordml/cid" xmlns:w16="http://schemas.microsoft.com/office/word/2018/wordml" xmlns:w16se="http://schemas.microsoft.com/office/word/2015/wordml/symex" xmlns:wpg="http://schemas.microsoft.com/office/word/2010/wordprocessingGroup" xmlns:wpi="http://schemas.microsoft.com/office/word/2010/wordprocessingInk" xmlns:wne="http://schemas.microsoft.com/office/word/2006/wordml" xmlns:wps="http://schemas.microsoft.com/office/word/2010/wordprocessingShape" mc:Ignorable="w14 w15 w16se w16cid w16 w16cex wp14">
+  <w:endnote w:type="separator" w:id="-1">
+    <w:p>
+      <w:pPr>
+        <w:spacing w:after="0" w:line="240" w:lineRule="auto"/>
+      </w:pPr>
+      <w:r>
+        <w:separator/>
+      </w:r>
+    </w:p>
+  </w:endnote>
+  <w:endnote w:type="continuationSeparator" w:id="0">
+    <w:p>
+      <w:pPr>
+        <w:spacing w:after="0" w:line="240" w:lineRule="auto"/>
+      </w:pPr>
+      <w:r>
+        <w:continuationSeparator/>
+      </w:r>
+    </w:p>
+  </w:endnote>
+</w:endnotes>
+</file>
+
+<file path=word/footnotes.xml><?xml version="1.0" encoding="utf-8"?>
+<w:footnotes xmlns:wpc="http://schemas.microsoft.com/office/word/2010/wordprocessingCanvas" xmlns:cx="http://schemas.microsoft.com/office/drawing/2014/chartex" xmlns:cx1="http://schemas.microsoft.com/office/drawing/2015/9/8/chartex" xmlns:cx2="http://schemas.microsoft.com/office/drawing/2015/10/21/chartex" xmlns:cx3="http://schemas.microsoft.com/office/drawing/2016/5/9/chartex" xmlns:cx4="http://schemas.microsoft.com/office/drawing/2016/5/10/chartex" xmlns:cx5="http://schemas.microsoft.com/office/drawing/2016/5/11/chartex" xmlns:cx6="http://schemas.microsoft.com/office/drawing/2016/5/12/chartex" xmlns:cx7="http://schemas.microsoft.com/office/drawing/2016/5/13/chartex" xmlns:cx8="http://schemas.microsoft.com/office/drawing/2016/5/14/chartex" xmlns:mc="http://schemas.openxmlformats.org/markup-compatibility/2006" xmlns:aink="http://schemas.microsoft.com/office/drawing/2016/ink" xmlns:am3d="http://schemas.microsoft.com/office/drawing/2017/model3d" xmlns:o="urn:schemas-microsoft-com:office:office" xmlns:r="http://schemas.openxmlformats.org/officeDocument/2006/relationships" xmlns:m="http://schemas.openxmlformats.org/officeDocument/2006/math" xmlns:v="urn:schemas-microsoft-com:vml" xmlns:wp14="http://schemas.microsoft.com/office/word/2010/wordprocessingDrawing" xmlns:wp="http://schemas.openxmlformats.org/drawingml/2006/wordprocessingDrawing" xmlns:w10="urn:schemas-microsoft-com:office:word" xmlns:w="http://schemas.openxmlformats.org/wordprocessingml/2006/main" xmlns:w14="http://schemas.microsoft.com/office/word/2010/wordml" xmlns:w15="http://schemas.microsoft.com/office/word/2012/wordml" xmlns:w16cex="http://schemas.microsoft.com/office/word/2018/wordml/cex" xmlns:w16cid="http://schemas.microsoft.com/office/word/2016/wordml/cid" xmlns:w16="http://schemas.microsoft.com/office/word/2018/wordml" xmlns:w16se="http://schemas.microsoft.com/office/word/2015/wordml/symex" xmlns:wpg="http://schemas.microsoft.com/office/word/2010/wordprocessingGroup" xmlns:wpi="http://schemas.microsoft.com/office/word/2010/wordprocessingInk" xmlns:wne="http://schemas.microsoft.com/office/word/2006/wordml" xmlns:wps="http://schemas.microsoft.com/office/word/2010/wordprocessingShape" mc:Ignorable="w14 w15 w16se w16cid w16 w16cex wp14">
+  <w:footnote w:type="separator" w:id="-1">
+    <w:p>
+      <w:pPr>
+        <w:spacing w:after="0" w:line="240" w:lineRule="auto"/>
+      </w:pPr>
+      <w:r>
+        <w:separator/>
+      </w:r>
+    </w:p>
+  </w:footnote>
+  <w:footnote w:type="continuationSeparator" w:id="0">
+    <w:p>
+      <w:pPr>
+        <w:spacing w:after="0" w:line="240" w:lineRule="auto"/>
+      </w:pPr>
+      <w:r>
+        <w:continuationSeparator/>
+      </w:r>
+    </w:p>
+  </w:footnote>
+</w:footnotes>
 </file>
 
 <file path=word/styles.xml><?xml version="1.0" encoding="utf-8"?>
@@ -792,6 +1179,56 @@
     <w:semiHidden/>
     <w:unhideWhenUsed/>
   </w:style>
+  <w:style w:type="paragraph" w:styleId="Encabezado">
+    <w:name w:val="header"/>
+    <w:basedOn w:val="Normal"/>
+    <w:link w:val="EncabezadoCar"/>
+    <w:uiPriority w:val="99"/>
+    <w:unhideWhenUsed/>
+    <w:rsid w:val="00143E9D"/>
+    <w:pPr>
+      <w:tabs>
+        <w:tab w:val="center" w:pos="4419"/>
+        <w:tab w:val="right" w:pos="8838"/>
+      </w:tabs>
+      <w:spacing w:after="0" w:line="240" w:lineRule="auto"/>
+    </w:pPr>
+  </w:style>
+  <w:style w:type="character" w:customStyle="1" w:styleId="EncabezadoCar">
+    <w:name w:val="Encabezado Car"/>
+    <w:basedOn w:val="Fuentedeprrafopredeter"/>
+    <w:link w:val="Encabezado"/>
+    <w:uiPriority w:val="99"/>
+    <w:rsid w:val="00143E9D"/>
+    <w:rPr>
+      <w:lang w:val="en-US"/>
+    </w:rPr>
+  </w:style>
+  <w:style w:type="paragraph" w:styleId="Piedepgina">
+    <w:name w:val="footer"/>
+    <w:basedOn w:val="Normal"/>
+    <w:link w:val="PiedepginaCar"/>
+    <w:uiPriority w:val="99"/>
+    <w:unhideWhenUsed/>
+    <w:rsid w:val="00143E9D"/>
+    <w:pPr>
+      <w:tabs>
+        <w:tab w:val="center" w:pos="4419"/>
+        <w:tab w:val="right" w:pos="8838"/>
+      </w:tabs>
+      <w:spacing w:after="0" w:line="240" w:lineRule="auto"/>
+    </w:pPr>
+  </w:style>
+  <w:style w:type="character" w:customStyle="1" w:styleId="PiedepginaCar">
+    <w:name w:val="Pie de página Car"/>
+    <w:basedOn w:val="Fuentedeprrafopredeter"/>
+    <w:link w:val="Piedepgina"/>
+    <w:uiPriority w:val="99"/>
+    <w:rsid w:val="00143E9D"/>
+    <w:rPr>
+      <w:lang w:val="en-US"/>
+    </w:rPr>
+  </w:style>
 </w:styles>
 </file>
 

</xml_diff>

<commit_message>
Más métodos de la clase bala
</commit_message>
<xml_diff>
--- a/Análisis del parcial 2.docx
+++ b/Análisis del parcial 2.docx
@@ -689,6 +689,159 @@
         </w:rPr>
         <w:t xml:space="preserve">Nuevos métodos para la bala </w:t>
       </w:r>
+    </w:p>
+    <w:p>
+      <w:pPr>
+        <w:rPr>
+          <w:lang w:val="es-MX"/>
+        </w:rPr>
+      </w:pPr>
+    </w:p>
+    <w:p>
+      <w:pPr>
+        <w:tabs>
+          <w:tab w:val="left" w:pos="1320"/>
+        </w:tabs>
+        <w:rPr>
+          <w:lang w:val="es-MX"/>
+        </w:rPr>
+      </w:pPr>
+    </w:p>
+    <w:p>
+      <w:pPr>
+        <w:tabs>
+          <w:tab w:val="left" w:pos="1320"/>
+        </w:tabs>
+        <w:rPr>
+          <w:lang w:val="es-MX"/>
+        </w:rPr>
+      </w:pPr>
+      <w:r>
+        <w:rPr>
+          <w:lang w:val="es-MX"/>
+        </w:rPr>
+        <w:t xml:space="preserve">Más métodos de la bala </w:t>
+      </w:r>
+    </w:p>
+    <w:p>
+      <w:pPr>
+        <w:tabs>
+          <w:tab w:val="left" w:pos="1320"/>
+        </w:tabs>
+        <w:rPr>
+          <w:lang w:val="es-MX"/>
+        </w:rPr>
+      </w:pPr>
+      <w:r>
+        <w:rPr>
+          <w:noProof/>
+          <w:lang w:val="es-MX"/>
+        </w:rPr>
+        <w:drawing>
+          <wp:inline distT="0" distB="0" distL="0" distR="0" wp14:anchorId="08526E7E" wp14:editId="20ABF170">
+            <wp:extent cx="5612130" cy="2698115"/>
+            <wp:effectExtent l="0" t="0" r="7620" b="6985"/>
+            <wp:docPr id="10" name="Imagen 10"/>
+            <wp:cNvGraphicFramePr>
+              <a:graphicFrameLocks xmlns:a="http://schemas.openxmlformats.org/drawingml/2006/main" noChangeAspect="1"/>
+            </wp:cNvGraphicFramePr>
+            <a:graphic xmlns:a="http://schemas.openxmlformats.org/drawingml/2006/main">
+              <a:graphicData uri="http://schemas.openxmlformats.org/drawingml/2006/picture">
+                <pic:pic xmlns:pic="http://schemas.openxmlformats.org/drawingml/2006/picture">
+                  <pic:nvPicPr>
+                    <pic:cNvPr id="10" name="Imagen 10"/>
+                    <pic:cNvPicPr/>
+                  </pic:nvPicPr>
+                  <pic:blipFill>
+                    <a:blip r:embed="rId11">
+                      <a:extLst>
+                        <a:ext uri="{28A0092B-C50C-407E-A947-70E740481C1C}">
+                          <a14:useLocalDpi xmlns:a14="http://schemas.microsoft.com/office/drawing/2010/main" val="0"/>
+                        </a:ext>
+                      </a:extLst>
+                    </a:blip>
+                    <a:stretch>
+                      <a:fillRect/>
+                    </a:stretch>
+                  </pic:blipFill>
+                  <pic:spPr>
+                    <a:xfrm>
+                      <a:off x="0" y="0"/>
+                      <a:ext cx="5612130" cy="2698115"/>
+                    </a:xfrm>
+                    <a:prstGeom prst="rect">
+                      <a:avLst/>
+                    </a:prstGeom>
+                  </pic:spPr>
+                </pic:pic>
+              </a:graphicData>
+            </a:graphic>
+          </wp:inline>
+        </w:drawing>
+      </w:r>
+    </w:p>
+    <w:p>
+      <w:pPr>
+        <w:rPr>
+          <w:lang w:val="es-MX"/>
+        </w:rPr>
+      </w:pPr>
+    </w:p>
+    <w:p>
+      <w:pPr>
+        <w:rPr>
+          <w:lang w:val="es-MX"/>
+        </w:rPr>
+      </w:pPr>
+    </w:p>
+    <w:p>
+      <w:pPr>
+        <w:rPr>
+          <w:lang w:val="es-MX"/>
+        </w:rPr>
+      </w:pPr>
+    </w:p>
+    <w:p>
+      <w:pPr>
+        <w:rPr>
+          <w:lang w:val="es-MX"/>
+        </w:rPr>
+      </w:pPr>
+    </w:p>
+    <w:p>
+      <w:pPr>
+        <w:rPr>
+          <w:lang w:val="es-MX"/>
+        </w:rPr>
+      </w:pPr>
+    </w:p>
+    <w:p>
+      <w:pPr>
+        <w:rPr>
+          <w:lang w:val="es-MX"/>
+        </w:rPr>
+      </w:pPr>
+    </w:p>
+    <w:p>
+      <w:pPr>
+        <w:rPr>
+          <w:lang w:val="es-MX"/>
+        </w:rPr>
+      </w:pPr>
+    </w:p>
+    <w:p>
+      <w:pPr>
+        <w:rPr>
+          <w:lang w:val="es-MX"/>
+        </w:rPr>
+      </w:pPr>
+    </w:p>
+    <w:p>
+      <w:pPr>
+        <w:rPr>
+          <w:lang w:val="es-MX"/>
+        </w:rPr>
+      </w:pPr>
     </w:p>
     <w:sectPr>
       <w:pgSz w:w="12240" w:h="15840"/>

</xml_diff>

<commit_message>
Arreglo clase cañón defensivo y rangos de daño de los proyectiles
</commit_message>
<xml_diff>
--- a/Análisis del parcial 2.docx
+++ b/Análisis del parcial 2.docx
@@ -616,6 +616,74 @@
     </w:p>
     <w:p>
       <w:pPr>
+        <w:rPr>
+          <w:lang w:val="es-MX"/>
+        </w:rPr>
+      </w:pPr>
+      <w:r>
+        <w:rPr>
+          <w:lang w:val="es-MX"/>
+        </w:rPr>
+        <w:lastRenderedPageBreak/>
+        <w:t>Clase cañón defensivo</w:t>
+      </w:r>
+    </w:p>
+    <w:p>
+      <w:pPr>
+        <w:rPr>
+          <w:lang w:val="es-MX"/>
+        </w:rPr>
+      </w:pPr>
+      <w:r>
+        <w:rPr>
+          <w:noProof/>
+          <w:lang w:val="es-MX"/>
+        </w:rPr>
+        <w:drawing>
+          <wp:inline distT="0" distB="0" distL="0" distR="0" wp14:anchorId="43519EC4" wp14:editId="42B56C5D">
+            <wp:extent cx="2698115" cy="5612130"/>
+            <wp:effectExtent l="0" t="9207" r="0" b="0"/>
+            <wp:docPr id="14" name="Imagen 14"/>
+            <wp:cNvGraphicFramePr>
+              <a:graphicFrameLocks xmlns:a="http://schemas.openxmlformats.org/drawingml/2006/main" noChangeAspect="1"/>
+            </wp:cNvGraphicFramePr>
+            <a:graphic xmlns:a="http://schemas.openxmlformats.org/drawingml/2006/main">
+              <a:graphicData uri="http://schemas.openxmlformats.org/drawingml/2006/picture">
+                <pic:pic xmlns:pic="http://schemas.openxmlformats.org/drawingml/2006/picture">
+                  <pic:nvPicPr>
+                    <pic:cNvPr id="14" name="Imagen 14"/>
+                    <pic:cNvPicPr/>
+                  </pic:nvPicPr>
+                  <pic:blipFill>
+                    <a:blip r:embed="rId10">
+                      <a:extLst>
+                        <a:ext uri="{28A0092B-C50C-407E-A947-70E740481C1C}">
+                          <a14:useLocalDpi xmlns:a14="http://schemas.microsoft.com/office/drawing/2010/main" val="0"/>
+                        </a:ext>
+                      </a:extLst>
+                    </a:blip>
+                    <a:stretch>
+                      <a:fillRect/>
+                    </a:stretch>
+                  </pic:blipFill>
+                  <pic:spPr>
+                    <a:xfrm rot="16200000">
+                      <a:off x="0" y="0"/>
+                      <a:ext cx="2698115" cy="5612130"/>
+                    </a:xfrm>
+                    <a:prstGeom prst="rect">
+                      <a:avLst/>
+                    </a:prstGeom>
+                  </pic:spPr>
+                </pic:pic>
+              </a:graphicData>
+            </a:graphic>
+          </wp:inline>
+        </w:drawing>
+      </w:r>
+    </w:p>
+    <w:p>
+      <w:pPr>
         <w:jc w:val="center"/>
         <w:rPr>
           <w:lang w:val="es-MX"/>
@@ -626,7 +694,6 @@
           <w:noProof/>
           <w:lang w:val="es-MX"/>
         </w:rPr>
-        <w:lastRenderedPageBreak/>
         <w:drawing>
           <wp:anchor distT="0" distB="0" distL="114300" distR="114300" simplePos="0" relativeHeight="251662336" behindDoc="0" locked="0" layoutInCell="1" allowOverlap="1" wp14:anchorId="270DD392" wp14:editId="1C8457B2">
             <wp:simplePos x="0" y="0"/>
@@ -651,7 +718,7 @@
                     <pic:cNvPicPr/>
                   </pic:nvPicPr>
                   <pic:blipFill>
-                    <a:blip r:embed="rId10">
+                    <a:blip r:embed="rId11">
                       <a:extLst>
                         <a:ext uri="{28A0092B-C50C-407E-A947-70E740481C1C}">
                           <a14:useLocalDpi xmlns:a14="http://schemas.microsoft.com/office/drawing/2010/main" val="0"/>
@@ -737,6 +804,7 @@
           <w:noProof/>
           <w:lang w:val="es-MX"/>
         </w:rPr>
+        <w:lastRenderedPageBreak/>
         <w:drawing>
           <wp:inline distT="0" distB="0" distL="0" distR="0" wp14:anchorId="08526E7E" wp14:editId="20ABF170">
             <wp:extent cx="5612130" cy="2698115"/>
@@ -753,7 +821,7 @@
                     <pic:cNvPicPr/>
                   </pic:nvPicPr>
                   <pic:blipFill>
-                    <a:blip r:embed="rId11">
+                    <a:blip r:embed="rId12">
                       <a:extLst>
                         <a:ext uri="{28A0092B-C50C-407E-A947-70E740481C1C}">
                           <a14:useLocalDpi xmlns:a14="http://schemas.microsoft.com/office/drawing/2010/main" val="0"/>
@@ -812,77 +880,8 @@
           <w:noProof/>
           <w:lang w:val="es-MX"/>
         </w:rPr>
-        <w:lastRenderedPageBreak/>
         <w:drawing>
-          <wp:anchor distT="0" distB="0" distL="114300" distR="114300" simplePos="0" relativeHeight="251664384" behindDoc="0" locked="0" layoutInCell="1" allowOverlap="1" wp14:anchorId="01B12679" wp14:editId="2558BE5C">
-            <wp:simplePos x="0" y="0"/>
-            <wp:positionH relativeFrom="margin">
-              <wp:align>right</wp:align>
-            </wp:positionH>
-            <wp:positionV relativeFrom="paragraph">
-              <wp:posOffset>2501900</wp:posOffset>
-            </wp:positionV>
-            <wp:extent cx="741045" cy="5612130"/>
-            <wp:effectExtent l="2858" t="0" r="4762" b="4763"/>
-            <wp:wrapSquare wrapText="bothSides"/>
-            <wp:docPr id="13" name="Imagen 13"/>
-            <wp:cNvGraphicFramePr>
-              <a:graphicFrameLocks xmlns:a="http://schemas.openxmlformats.org/drawingml/2006/main" noChangeAspect="1"/>
-            </wp:cNvGraphicFramePr>
-            <a:graphic xmlns:a="http://schemas.openxmlformats.org/drawingml/2006/main">
-              <a:graphicData uri="http://schemas.openxmlformats.org/drawingml/2006/picture">
-                <pic:pic xmlns:pic="http://schemas.openxmlformats.org/drawingml/2006/picture">
-                  <pic:nvPicPr>
-                    <pic:cNvPr id="13" name="Imagen 13"/>
-                    <pic:cNvPicPr/>
-                  </pic:nvPicPr>
-                  <pic:blipFill rotWithShape="1">
-                    <a:blip r:embed="rId12">
-                      <a:extLst>
-                        <a:ext uri="{28A0092B-C50C-407E-A947-70E740481C1C}">
-                          <a14:useLocalDpi xmlns:a14="http://schemas.microsoft.com/office/drawing/2010/main" val="0"/>
-                        </a:ext>
-                      </a:extLst>
-                    </a:blip>
-                    <a:srcRect l="49847" r="22676"/>
-                    <a:stretch/>
-                  </pic:blipFill>
-                  <pic:spPr bwMode="auto">
-                    <a:xfrm rot="16200000">
-                      <a:off x="0" y="0"/>
-                      <a:ext cx="741045" cy="5612130"/>
-                    </a:xfrm>
-                    <a:prstGeom prst="rect">
-                      <a:avLst/>
-                    </a:prstGeom>
-                    <a:ln>
-                      <a:noFill/>
-                    </a:ln>
-                    <a:extLst>
-                      <a:ext uri="{53640926-AAD7-44D8-BBD7-CCE9431645EC}">
-                        <a14:shadowObscured xmlns:a14="http://schemas.microsoft.com/office/drawing/2010/main"/>
-                      </a:ext>
-                    </a:extLst>
-                  </pic:spPr>
-                </pic:pic>
-              </a:graphicData>
-            </a:graphic>
-            <wp14:sizeRelH relativeFrom="page">
-              <wp14:pctWidth>0</wp14:pctWidth>
-            </wp14:sizeRelH>
-            <wp14:sizeRelV relativeFrom="page">
-              <wp14:pctHeight>0</wp14:pctHeight>
-            </wp14:sizeRelV>
-          </wp:anchor>
-        </w:drawing>
-      </w:r>
-      <w:r>
-        <w:rPr>
-          <w:noProof/>
-          <w:lang w:val="es-MX"/>
-        </w:rPr>
-        <w:drawing>
-          <wp:anchor distT="0" distB="0" distL="114300" distR="114300" simplePos="0" relativeHeight="251663360" behindDoc="0" locked="0" layoutInCell="1" allowOverlap="1" wp14:anchorId="3DF4B2FB" wp14:editId="2DA5588C">
+          <wp:anchor distT="0" distB="0" distL="114300" distR="114300" simplePos="0" relativeHeight="251663360" behindDoc="0" locked="0" layoutInCell="1" allowOverlap="1" wp14:anchorId="3DF4B2FB" wp14:editId="2159A979">
             <wp:simplePos x="0" y="0"/>
             <wp:positionH relativeFrom="margin">
               <wp:posOffset>1772920</wp:posOffset>
@@ -995,9 +994,154 @@
     <w:p>
       <w:pPr>
         <w:rPr>
-          <w:lang w:val="es-MX"/>
-        </w:rPr>
-      </w:pPr>
+          <w:noProof/>
+          <w:lang w:val="es-MX"/>
+        </w:rPr>
+      </w:pPr>
+      <w:r>
+        <w:rPr>
+          <w:noProof/>
+          <w:lang w:val="es-MX"/>
+        </w:rPr>
+        <w:lastRenderedPageBreak/>
+        <w:drawing>
+          <wp:anchor distT="0" distB="0" distL="114300" distR="114300" simplePos="0" relativeHeight="251665408" behindDoc="0" locked="0" layoutInCell="1" allowOverlap="1" wp14:anchorId="00CE14D9" wp14:editId="57F6719D">
+            <wp:simplePos x="0" y="0"/>
+            <wp:positionH relativeFrom="margin">
+              <wp:posOffset>1991360</wp:posOffset>
+            </wp:positionH>
+            <wp:positionV relativeFrom="paragraph">
+              <wp:posOffset>-618490</wp:posOffset>
+            </wp:positionV>
+            <wp:extent cx="1532255" cy="5523865"/>
+            <wp:effectExtent l="4445" t="0" r="0" b="0"/>
+            <wp:wrapSquare wrapText="bothSides"/>
+            <wp:docPr id="15" name="Imagen 15"/>
+            <wp:cNvGraphicFramePr>
+              <a:graphicFrameLocks xmlns:a="http://schemas.openxmlformats.org/drawingml/2006/main" noChangeAspect="1"/>
+            </wp:cNvGraphicFramePr>
+            <a:graphic xmlns:a="http://schemas.openxmlformats.org/drawingml/2006/main">
+              <a:graphicData uri="http://schemas.openxmlformats.org/drawingml/2006/picture">
+                <pic:pic xmlns:pic="http://schemas.openxmlformats.org/drawingml/2006/picture">
+                  <pic:nvPicPr>
+                    <pic:cNvPr id="15" name="Imagen 15"/>
+                    <pic:cNvPicPr/>
+                  </pic:nvPicPr>
+                  <pic:blipFill rotWithShape="1">
+                    <a:blip r:embed="rId15">
+                      <a:extLst>
+                        <a:ext uri="{28A0092B-C50C-407E-A947-70E740481C1C}">
+                          <a14:useLocalDpi xmlns:a14="http://schemas.microsoft.com/office/drawing/2010/main" val="0"/>
+                        </a:ext>
+                      </a:extLst>
+                    </a:blip>
+                    <a:srcRect l="46317" b="6942"/>
+                    <a:stretch/>
+                  </pic:blipFill>
+                  <pic:spPr bwMode="auto">
+                    <a:xfrm rot="16200000">
+                      <a:off x="0" y="0"/>
+                      <a:ext cx="1532255" cy="5523865"/>
+                    </a:xfrm>
+                    <a:prstGeom prst="rect">
+                      <a:avLst/>
+                    </a:prstGeom>
+                    <a:ln>
+                      <a:noFill/>
+                    </a:ln>
+                    <a:extLst>
+                      <a:ext uri="{53640926-AAD7-44D8-BBD7-CCE9431645EC}">
+                        <a14:shadowObscured xmlns:a14="http://schemas.microsoft.com/office/drawing/2010/main"/>
+                      </a:ext>
+                    </a:extLst>
+                  </pic:spPr>
+                </pic:pic>
+              </a:graphicData>
+            </a:graphic>
+            <wp14:sizeRelH relativeFrom="page">
+              <wp14:pctWidth>0</wp14:pctWidth>
+            </wp14:sizeRelH>
+            <wp14:sizeRelV relativeFrom="page">
+              <wp14:pctHeight>0</wp14:pctHeight>
+            </wp14:sizeRelV>
+          </wp:anchor>
+        </w:drawing>
+      </w:r>
+    </w:p>
+    <w:p>
+      <w:pPr>
+        <w:rPr>
+          <w:lang w:val="es-MX"/>
+        </w:rPr>
+      </w:pPr>
+      <w:r>
+        <w:rPr>
+          <w:noProof/>
+          <w:lang w:val="es-MX"/>
+        </w:rPr>
+        <w:drawing>
+          <wp:anchor distT="0" distB="0" distL="114300" distR="114300" simplePos="0" relativeHeight="251664384" behindDoc="0" locked="0" layoutInCell="1" allowOverlap="1" wp14:anchorId="01B12679" wp14:editId="5CBB3671">
+            <wp:simplePos x="0" y="0"/>
+            <wp:positionH relativeFrom="margin">
+              <wp:align>right</wp:align>
+            </wp:positionH>
+            <wp:positionV relativeFrom="paragraph">
+              <wp:posOffset>-2435225</wp:posOffset>
+            </wp:positionV>
+            <wp:extent cx="741045" cy="5612130"/>
+            <wp:effectExtent l="2858" t="0" r="4762" b="4763"/>
+            <wp:wrapSquare wrapText="bothSides"/>
+            <wp:docPr id="13" name="Imagen 13"/>
+            <wp:cNvGraphicFramePr>
+              <a:graphicFrameLocks xmlns:a="http://schemas.openxmlformats.org/drawingml/2006/main" noChangeAspect="1"/>
+            </wp:cNvGraphicFramePr>
+            <a:graphic xmlns:a="http://schemas.openxmlformats.org/drawingml/2006/main">
+              <a:graphicData uri="http://schemas.openxmlformats.org/drawingml/2006/picture">
+                <pic:pic xmlns:pic="http://schemas.openxmlformats.org/drawingml/2006/picture">
+                  <pic:nvPicPr>
+                    <pic:cNvPr id="13" name="Imagen 13"/>
+                    <pic:cNvPicPr/>
+                  </pic:nvPicPr>
+                  <pic:blipFill rotWithShape="1">
+                    <a:blip r:embed="rId16">
+                      <a:extLst>
+                        <a:ext uri="{28A0092B-C50C-407E-A947-70E740481C1C}">
+                          <a14:useLocalDpi xmlns:a14="http://schemas.microsoft.com/office/drawing/2010/main" val="0"/>
+                        </a:ext>
+                      </a:extLst>
+                    </a:blip>
+                    <a:srcRect l="49847" r="22676"/>
+                    <a:stretch/>
+                  </pic:blipFill>
+                  <pic:spPr bwMode="auto">
+                    <a:xfrm rot="16200000">
+                      <a:off x="0" y="0"/>
+                      <a:ext cx="741045" cy="5612130"/>
+                    </a:xfrm>
+                    <a:prstGeom prst="rect">
+                      <a:avLst/>
+                    </a:prstGeom>
+                    <a:ln>
+                      <a:noFill/>
+                    </a:ln>
+                    <a:extLst>
+                      <a:ext uri="{53640926-AAD7-44D8-BBD7-CCE9431645EC}">
+                        <a14:shadowObscured xmlns:a14="http://schemas.microsoft.com/office/drawing/2010/main"/>
+                      </a:ext>
+                    </a:extLst>
+                  </pic:spPr>
+                </pic:pic>
+              </a:graphicData>
+            </a:graphic>
+            <wp14:sizeRelH relativeFrom="page">
+              <wp14:pctWidth>0</wp14:pctWidth>
+            </wp14:sizeRelH>
+            <wp14:sizeRelV relativeFrom="page">
+              <wp14:pctHeight>0</wp14:pctHeight>
+            </wp14:sizeRelV>
+          </wp:anchor>
+        </w:drawing>
+      </w:r>
     </w:p>
     <w:p>
       <w:pPr>

</xml_diff>

<commit_message>
Reevaluación y corrección de las clases y nuevas notas (Último commit)
</commit_message>
<xml_diff>
--- a/Análisis del parcial 2.docx
+++ b/Análisis del parcial 2.docx
@@ -281,6 +281,7 @@
     <w:p>
       <w:pPr>
         <w:rPr>
+          <w:noProof/>
           <w:lang w:val="es-MX"/>
         </w:rPr>
       </w:pPr>
@@ -291,18 +292,18 @@
         </w:rPr>
         <w:lastRenderedPageBreak/>
         <w:drawing>
-          <wp:anchor distT="0" distB="0" distL="114300" distR="114300" simplePos="0" relativeHeight="251660288" behindDoc="0" locked="0" layoutInCell="1" allowOverlap="1" wp14:anchorId="3ACBB56F" wp14:editId="7908D579">
+          <wp:anchor distT="0" distB="0" distL="114300" distR="114300" simplePos="0" relativeHeight="251664384" behindDoc="0" locked="0" layoutInCell="1" allowOverlap="1" wp14:anchorId="4B31CC5D" wp14:editId="4C24BD24">
             <wp:simplePos x="0" y="0"/>
             <wp:positionH relativeFrom="margin">
-              <wp:posOffset>-810895</wp:posOffset>
+              <wp:align>left</wp:align>
             </wp:positionH>
             <wp:positionV relativeFrom="paragraph">
-              <wp:posOffset>808990</wp:posOffset>
+              <wp:posOffset>5080</wp:posOffset>
             </wp:positionV>
-            <wp:extent cx="6461760" cy="4845685"/>
-            <wp:effectExtent l="7937" t="0" r="4128" b="4127"/>
+            <wp:extent cx="4381500" cy="2698115"/>
+            <wp:effectExtent l="0" t="0" r="0" b="6985"/>
             <wp:wrapSquare wrapText="bothSides"/>
-            <wp:docPr id="7" name="Imagen 7"/>
+            <wp:docPr id="18" name="Imagen 18"/>
             <wp:cNvGraphicFramePr>
               <a:graphicFrameLocks xmlns:a="http://schemas.openxmlformats.org/drawingml/2006/main" noChangeAspect="1"/>
             </wp:cNvGraphicFramePr>
@@ -310,10 +311,10 @@
               <a:graphicData uri="http://schemas.openxmlformats.org/drawingml/2006/picture">
                 <pic:pic xmlns:pic="http://schemas.openxmlformats.org/drawingml/2006/picture">
                   <pic:nvPicPr>
-                    <pic:cNvPr id="7" name="Imagen 7"/>
+                    <pic:cNvPr id="18" name="Imagen 18"/>
                     <pic:cNvPicPr/>
                   </pic:nvPicPr>
-                  <pic:blipFill>
+                  <pic:blipFill rotWithShape="1">
                     <a:blip r:embed="rId8">
                       <a:extLst>
                         <a:ext uri="{28A0092B-C50C-407E-A947-70E740481C1C}">
@@ -321,74 +322,13 @@
                         </a:ext>
                       </a:extLst>
                     </a:blip>
-                    <a:stretch>
-                      <a:fillRect/>
-                    </a:stretch>
-                  </pic:blipFill>
-                  <pic:spPr>
-                    <a:xfrm rot="16200000">
-                      <a:off x="0" y="0"/>
-                      <a:ext cx="6461760" cy="4845685"/>
-                    </a:xfrm>
-                    <a:prstGeom prst="rect">
-                      <a:avLst/>
-                    </a:prstGeom>
-                  </pic:spPr>
-                </pic:pic>
-              </a:graphicData>
-            </a:graphic>
-            <wp14:sizeRelH relativeFrom="page">
-              <wp14:pctWidth>0</wp14:pctWidth>
-            </wp14:sizeRelH>
-            <wp14:sizeRelV relativeFrom="page">
-              <wp14:pctHeight>0</wp14:pctHeight>
-            </wp14:sizeRelV>
-          </wp:anchor>
-        </w:drawing>
-      </w:r>
-      <w:r>
-        <w:rPr>
-          <w:noProof/>
-          <w:lang w:val="es-MX"/>
-        </w:rPr>
-        <w:drawing>
-          <wp:anchor distT="0" distB="0" distL="114300" distR="114300" simplePos="0" relativeHeight="251661312" behindDoc="0" locked="0" layoutInCell="1" allowOverlap="1" wp14:anchorId="13990A4F" wp14:editId="51BBBE02">
-            <wp:simplePos x="0" y="0"/>
-            <wp:positionH relativeFrom="column">
-              <wp:posOffset>-51435</wp:posOffset>
-            </wp:positionH>
-            <wp:positionV relativeFrom="paragraph">
-              <wp:posOffset>6710680</wp:posOffset>
-            </wp:positionV>
-            <wp:extent cx="4591050" cy="1543050"/>
-            <wp:effectExtent l="0" t="0" r="0" b="0"/>
-            <wp:wrapSquare wrapText="bothSides"/>
-            <wp:docPr id="8" name="Imagen 8"/>
-            <wp:cNvGraphicFramePr>
-              <a:graphicFrameLocks xmlns:a="http://schemas.openxmlformats.org/drawingml/2006/main" noChangeAspect="1"/>
-            </wp:cNvGraphicFramePr>
-            <a:graphic xmlns:a="http://schemas.openxmlformats.org/drawingml/2006/main">
-              <a:graphicData uri="http://schemas.openxmlformats.org/drawingml/2006/picture">
-                <pic:pic xmlns:pic="http://schemas.openxmlformats.org/drawingml/2006/picture">
-                  <pic:nvPicPr>
-                    <pic:cNvPr id="8" name="Imagen 8"/>
-                    <pic:cNvPicPr/>
-                  </pic:nvPicPr>
-                  <pic:blipFill rotWithShape="1">
-                    <a:blip r:embed="rId9">
-                      <a:extLst>
-                        <a:ext uri="{28A0092B-C50C-407E-A947-70E740481C1C}">
-                          <a14:useLocalDpi xmlns:a14="http://schemas.microsoft.com/office/drawing/2010/main" val="0"/>
-                        </a:ext>
-                      </a:extLst>
-                    </a:blip>
-                    <a:srcRect l="4956" t="30080" r="13238" b="33263"/>
+                    <a:srcRect l="6110" r="15818"/>
                     <a:stretch/>
                   </pic:blipFill>
                   <pic:spPr bwMode="auto">
-                    <a:xfrm rot="10800000">
+                    <a:xfrm>
                       <a:off x="0" y="0"/>
-                      <a:ext cx="4591050" cy="1543050"/>
+                      <a:ext cx="4381500" cy="2698115"/>
                     </a:xfrm>
                     <a:prstGeom prst="rect">
                       <a:avLst/>
@@ -418,197 +358,55 @@
     <w:p>
       <w:pPr>
         <w:rPr>
-          <w:lang w:val="es-MX"/>
-        </w:rPr>
-      </w:pPr>
-    </w:p>
-    <w:p>
-      <w:pPr>
-        <w:rPr>
-          <w:lang w:val="es-MX"/>
-        </w:rPr>
-      </w:pPr>
-    </w:p>
-    <w:p>
-      <w:pPr>
-        <w:rPr>
-          <w:lang w:val="es-MX"/>
-        </w:rPr>
-      </w:pPr>
-    </w:p>
-    <w:p>
-      <w:pPr>
-        <w:rPr>
-          <w:lang w:val="es-MX"/>
-        </w:rPr>
-      </w:pPr>
-    </w:p>
-    <w:p>
-      <w:pPr>
-        <w:rPr>
-          <w:lang w:val="es-MX"/>
-        </w:rPr>
-      </w:pPr>
-    </w:p>
-    <w:p>
-      <w:pPr>
-        <w:rPr>
-          <w:lang w:val="es-MX"/>
-        </w:rPr>
-      </w:pPr>
-    </w:p>
-    <w:p>
-      <w:pPr>
-        <w:rPr>
-          <w:lang w:val="es-MX"/>
-        </w:rPr>
-      </w:pPr>
-    </w:p>
-    <w:p>
-      <w:pPr>
-        <w:rPr>
-          <w:lang w:val="es-MX"/>
-        </w:rPr>
-      </w:pPr>
-    </w:p>
-    <w:p>
-      <w:pPr>
-        <w:rPr>
-          <w:lang w:val="es-MX"/>
-        </w:rPr>
-      </w:pPr>
-    </w:p>
-    <w:p>
-      <w:pPr>
-        <w:rPr>
-          <w:lang w:val="es-MX"/>
-        </w:rPr>
-      </w:pPr>
-    </w:p>
-    <w:p>
-      <w:pPr>
-        <w:rPr>
-          <w:lang w:val="es-MX"/>
-        </w:rPr>
-      </w:pPr>
-    </w:p>
-    <w:p>
-      <w:pPr>
-        <w:rPr>
-          <w:lang w:val="es-MX"/>
-        </w:rPr>
-      </w:pPr>
-    </w:p>
-    <w:p>
-      <w:pPr>
-        <w:rPr>
-          <w:lang w:val="es-MX"/>
-        </w:rPr>
-      </w:pPr>
-    </w:p>
-    <w:p>
-      <w:pPr>
-        <w:rPr>
-          <w:lang w:val="es-MX"/>
-        </w:rPr>
-      </w:pPr>
-    </w:p>
-    <w:p>
-      <w:pPr>
-        <w:rPr>
-          <w:lang w:val="es-MX"/>
-        </w:rPr>
-      </w:pPr>
-    </w:p>
-    <w:p>
-      <w:pPr>
-        <w:rPr>
-          <w:lang w:val="es-MX"/>
-        </w:rPr>
-      </w:pPr>
-    </w:p>
-    <w:p>
-      <w:pPr>
-        <w:rPr>
-          <w:lang w:val="es-MX"/>
-        </w:rPr>
-      </w:pPr>
-    </w:p>
-    <w:p>
-      <w:pPr>
-        <w:rPr>
-          <w:lang w:val="es-MX"/>
-        </w:rPr>
-      </w:pPr>
-    </w:p>
-    <w:p>
-      <w:pPr>
-        <w:rPr>
-          <w:lang w:val="es-MX"/>
-        </w:rPr>
-      </w:pPr>
-    </w:p>
-    <w:p>
-      <w:pPr>
-        <w:rPr>
-          <w:lang w:val="es-MX"/>
-        </w:rPr>
-      </w:pPr>
-    </w:p>
-    <w:p>
-      <w:pPr>
-        <w:rPr>
-          <w:lang w:val="es-MX"/>
-        </w:rPr>
-      </w:pPr>
-    </w:p>
-    <w:p>
-      <w:pPr>
-        <w:rPr>
-          <w:lang w:val="es-MX"/>
-        </w:rPr>
-      </w:pPr>
-    </w:p>
-    <w:p>
-      <w:pPr>
-        <w:rPr>
-          <w:lang w:val="es-MX"/>
-        </w:rPr>
-      </w:pPr>
-    </w:p>
-    <w:p>
-      <w:pPr>
-        <w:rPr>
-          <w:lang w:val="es-MX"/>
-        </w:rPr>
-      </w:pPr>
-    </w:p>
-    <w:p>
-      <w:pPr>
-        <w:rPr>
-          <w:lang w:val="es-MX"/>
-        </w:rPr>
-      </w:pPr>
-    </w:p>
-    <w:p>
-      <w:pPr>
-        <w:jc w:val="center"/>
-        <w:rPr>
-          <w:lang w:val="es-MX"/>
-        </w:rPr>
-      </w:pPr>
-    </w:p>
-    <w:p>
-      <w:pPr>
-        <w:jc w:val="center"/>
-        <w:rPr>
-          <w:lang w:val="es-MX"/>
-        </w:rPr>
-      </w:pPr>
-    </w:p>
-    <w:p>
-      <w:pPr>
-        <w:jc w:val="center"/>
+          <w:noProof/>
+          <w:lang w:val="es-MX"/>
+        </w:rPr>
+      </w:pPr>
+    </w:p>
+    <w:p>
+      <w:pPr>
+        <w:rPr>
+          <w:lang w:val="es-MX"/>
+        </w:rPr>
+      </w:pPr>
+    </w:p>
+    <w:p>
+      <w:pPr>
+        <w:rPr>
+          <w:lang w:val="es-MX"/>
+        </w:rPr>
+      </w:pPr>
+    </w:p>
+    <w:p>
+      <w:pPr>
+        <w:rPr>
+          <w:lang w:val="es-MX"/>
+        </w:rPr>
+      </w:pPr>
+    </w:p>
+    <w:p>
+      <w:pPr>
+        <w:rPr>
+          <w:lang w:val="es-MX"/>
+        </w:rPr>
+      </w:pPr>
+    </w:p>
+    <w:p>
+      <w:pPr>
+        <w:rPr>
+          <w:lang w:val="es-MX"/>
+        </w:rPr>
+      </w:pPr>
+    </w:p>
+    <w:p>
+      <w:pPr>
+        <w:rPr>
+          <w:lang w:val="es-MX"/>
+        </w:rPr>
+      </w:pPr>
+    </w:p>
+    <w:p>
+      <w:pPr>
         <w:rPr>
           <w:lang w:val="es-MX"/>
         </w:rPr>
@@ -622,28 +420,22 @@
       </w:pPr>
       <w:r>
         <w:rPr>
-          <w:lang w:val="es-MX"/>
-        </w:rPr>
-        <w:lastRenderedPageBreak/>
-        <w:t>Clase cañón defensivo</w:t>
-      </w:r>
-    </w:p>
-    <w:p>
-      <w:pPr>
-        <w:rPr>
-          <w:lang w:val="es-MX"/>
-        </w:rPr>
-      </w:pPr>
-      <w:r>
-        <w:rPr>
           <w:noProof/>
           <w:lang w:val="es-MX"/>
         </w:rPr>
         <w:drawing>
-          <wp:inline distT="0" distB="0" distL="0" distR="0" wp14:anchorId="43519EC4" wp14:editId="42B56C5D">
-            <wp:extent cx="2698115" cy="5612130"/>
-            <wp:effectExtent l="0" t="9207" r="0" b="0"/>
-            <wp:docPr id="14" name="Imagen 14"/>
+          <wp:anchor distT="0" distB="0" distL="114300" distR="114300" simplePos="0" relativeHeight="251665408" behindDoc="0" locked="0" layoutInCell="1" allowOverlap="1" wp14:anchorId="154309CB" wp14:editId="33BE476C">
+            <wp:simplePos x="0" y="0"/>
+            <wp:positionH relativeFrom="margin">
+              <wp:align>left</wp:align>
+            </wp:positionH>
+            <wp:positionV relativeFrom="paragraph">
+              <wp:posOffset>206375</wp:posOffset>
+            </wp:positionV>
+            <wp:extent cx="4410075" cy="2698115"/>
+            <wp:effectExtent l="0" t="0" r="9525" b="6985"/>
+            <wp:wrapSquare wrapText="bothSides"/>
+            <wp:docPr id="19" name="Imagen 19"/>
             <wp:cNvGraphicFramePr>
               <a:graphicFrameLocks xmlns:a="http://schemas.openxmlformats.org/drawingml/2006/main" noChangeAspect="1"/>
             </wp:cNvGraphicFramePr>
@@ -651,10 +443,149 @@
               <a:graphicData uri="http://schemas.openxmlformats.org/drawingml/2006/picture">
                 <pic:pic xmlns:pic="http://schemas.openxmlformats.org/drawingml/2006/picture">
                   <pic:nvPicPr>
-                    <pic:cNvPr id="14" name="Imagen 14"/>
+                    <pic:cNvPr id="19" name="Imagen 19"/>
                     <pic:cNvPicPr/>
                   </pic:nvPicPr>
-                  <pic:blipFill>
+                  <pic:blipFill rotWithShape="1">
+                    <a:blip r:embed="rId9">
+                      <a:extLst>
+                        <a:ext uri="{28A0092B-C50C-407E-A947-70E740481C1C}">
+                          <a14:useLocalDpi xmlns:a14="http://schemas.microsoft.com/office/drawing/2010/main" val="0"/>
+                        </a:ext>
+                      </a:extLst>
+                    </a:blip>
+                    <a:srcRect l="7638" r="13781"/>
+                    <a:stretch/>
+                  </pic:blipFill>
+                  <pic:spPr bwMode="auto">
+                    <a:xfrm>
+                      <a:off x="0" y="0"/>
+                      <a:ext cx="4410075" cy="2698115"/>
+                    </a:xfrm>
+                    <a:prstGeom prst="rect">
+                      <a:avLst/>
+                    </a:prstGeom>
+                    <a:ln>
+                      <a:noFill/>
+                    </a:ln>
+                    <a:extLst>
+                      <a:ext uri="{53640926-AAD7-44D8-BBD7-CCE9431645EC}">
+                        <a14:shadowObscured xmlns:a14="http://schemas.microsoft.com/office/drawing/2010/main"/>
+                      </a:ext>
+                    </a:extLst>
+                  </pic:spPr>
+                </pic:pic>
+              </a:graphicData>
+            </a:graphic>
+            <wp14:sizeRelH relativeFrom="page">
+              <wp14:pctWidth>0</wp14:pctWidth>
+            </wp14:sizeRelH>
+            <wp14:sizeRelV relativeFrom="page">
+              <wp14:pctHeight>0</wp14:pctHeight>
+            </wp14:sizeRelV>
+          </wp:anchor>
+        </w:drawing>
+      </w:r>
+    </w:p>
+    <w:p>
+      <w:pPr>
+        <w:rPr>
+          <w:noProof/>
+          <w:lang w:val="es-MX"/>
+        </w:rPr>
+      </w:pPr>
+    </w:p>
+    <w:p>
+      <w:pPr>
+        <w:rPr>
+          <w:lang w:val="es-MX"/>
+        </w:rPr>
+      </w:pPr>
+    </w:p>
+    <w:p>
+      <w:pPr>
+        <w:rPr>
+          <w:lang w:val="es-MX"/>
+        </w:rPr>
+      </w:pPr>
+    </w:p>
+    <w:p>
+      <w:pPr>
+        <w:rPr>
+          <w:lang w:val="es-MX"/>
+        </w:rPr>
+      </w:pPr>
+    </w:p>
+    <w:p>
+      <w:pPr>
+        <w:rPr>
+          <w:lang w:val="es-MX"/>
+        </w:rPr>
+      </w:pPr>
+    </w:p>
+    <w:p>
+      <w:pPr>
+        <w:rPr>
+          <w:lang w:val="es-MX"/>
+        </w:rPr>
+      </w:pPr>
+    </w:p>
+    <w:p>
+      <w:pPr>
+        <w:rPr>
+          <w:lang w:val="es-MX"/>
+        </w:rPr>
+      </w:pPr>
+    </w:p>
+    <w:p>
+      <w:pPr>
+        <w:rPr>
+          <w:lang w:val="es-MX"/>
+        </w:rPr>
+      </w:pPr>
+    </w:p>
+    <w:p>
+      <w:pPr>
+        <w:rPr>
+          <w:lang w:val="es-MX"/>
+        </w:rPr>
+      </w:pPr>
+    </w:p>
+    <w:p>
+      <w:pPr>
+        <w:rPr>
+          <w:lang w:val="es-MX"/>
+        </w:rPr>
+      </w:pPr>
+      <w:r>
+        <w:rPr>
+          <w:noProof/>
+          <w:lang w:val="es-MX"/>
+        </w:rPr>
+        <w:drawing>
+          <wp:anchor distT="0" distB="0" distL="114300" distR="114300" simplePos="0" relativeHeight="251666432" behindDoc="0" locked="0" layoutInCell="1" allowOverlap="1" wp14:anchorId="4D2FEA11" wp14:editId="2E328F52">
+            <wp:simplePos x="0" y="0"/>
+            <wp:positionH relativeFrom="column">
+              <wp:posOffset>43815</wp:posOffset>
+            </wp:positionH>
+            <wp:positionV relativeFrom="paragraph">
+              <wp:posOffset>178435</wp:posOffset>
+            </wp:positionV>
+            <wp:extent cx="4698365" cy="1857375"/>
+            <wp:effectExtent l="0" t="0" r="6985" b="9525"/>
+            <wp:wrapSquare wrapText="bothSides"/>
+            <wp:docPr id="20" name="Imagen 20"/>
+            <wp:cNvGraphicFramePr>
+              <a:graphicFrameLocks xmlns:a="http://schemas.openxmlformats.org/drawingml/2006/main" noChangeAspect="1"/>
+            </wp:cNvGraphicFramePr>
+            <a:graphic xmlns:a="http://schemas.openxmlformats.org/drawingml/2006/main">
+              <a:graphicData uri="http://schemas.openxmlformats.org/drawingml/2006/picture">
+                <pic:pic xmlns:pic="http://schemas.openxmlformats.org/drawingml/2006/picture">
+                  <pic:nvPicPr>
+                    <pic:cNvPr id="20" name="Imagen 20"/>
+                    <pic:cNvPicPr/>
+                  </pic:nvPicPr>
+                  <pic:blipFill rotWithShape="1">
                     <a:blip r:embed="rId10">
                       <a:extLst>
                         <a:ext uri="{28A0092B-C50C-407E-A947-70E740481C1C}">
@@ -662,29 +593,95 @@
                         </a:ext>
                       </a:extLst>
                     </a:blip>
-                    <a:stretch>
-                      <a:fillRect/>
-                    </a:stretch>
+                    <a:srcRect l="14256" t="19416" r="13611" b="21276"/>
+                    <a:stretch/>
                   </pic:blipFill>
-                  <pic:spPr>
-                    <a:xfrm rot="16200000">
+                  <pic:spPr bwMode="auto">
+                    <a:xfrm>
                       <a:off x="0" y="0"/>
-                      <a:ext cx="2698115" cy="5612130"/>
+                      <a:ext cx="4698365" cy="1857375"/>
                     </a:xfrm>
                     <a:prstGeom prst="rect">
                       <a:avLst/>
                     </a:prstGeom>
+                    <a:ln>
+                      <a:noFill/>
+                    </a:ln>
+                    <a:extLst>
+                      <a:ext uri="{53640926-AAD7-44D8-BBD7-CCE9431645EC}">
+                        <a14:shadowObscured xmlns:a14="http://schemas.microsoft.com/office/drawing/2010/main"/>
+                      </a:ext>
+                    </a:extLst>
                   </pic:spPr>
                 </pic:pic>
               </a:graphicData>
             </a:graphic>
-          </wp:inline>
+            <wp14:sizeRelH relativeFrom="page">
+              <wp14:pctWidth>0</wp14:pctWidth>
+            </wp14:sizeRelH>
+            <wp14:sizeRelV relativeFrom="page">
+              <wp14:pctHeight>0</wp14:pctHeight>
+            </wp14:sizeRelV>
+          </wp:anchor>
         </w:drawing>
       </w:r>
     </w:p>
     <w:p>
       <w:pPr>
-        <w:jc w:val="center"/>
+        <w:rPr>
+          <w:noProof/>
+          <w:lang w:val="es-MX"/>
+        </w:rPr>
+      </w:pPr>
+    </w:p>
+    <w:p>
+      <w:pPr>
+        <w:rPr>
+          <w:noProof/>
+          <w:lang w:val="es-MX"/>
+        </w:rPr>
+      </w:pPr>
+    </w:p>
+    <w:p>
+      <w:pPr>
+        <w:rPr>
+          <w:noProof/>
+          <w:lang w:val="es-MX"/>
+        </w:rPr>
+      </w:pPr>
+    </w:p>
+    <w:p>
+      <w:pPr>
+        <w:rPr>
+          <w:noProof/>
+          <w:lang w:val="es-MX"/>
+        </w:rPr>
+      </w:pPr>
+    </w:p>
+    <w:p>
+      <w:pPr>
+        <w:rPr>
+          <w:noProof/>
+          <w:lang w:val="es-MX"/>
+        </w:rPr>
+      </w:pPr>
+    </w:p>
+    <w:p>
+      <w:pPr>
+        <w:rPr>
+          <w:lang w:val="es-MX"/>
+        </w:rPr>
+      </w:pPr>
+    </w:p>
+    <w:p>
+      <w:pPr>
+        <w:rPr>
+          <w:lang w:val="es-MX"/>
+        </w:rPr>
+      </w:pPr>
+    </w:p>
+    <w:p>
+      <w:pPr>
         <w:rPr>
           <w:lang w:val="es-MX"/>
         </w:rPr>
@@ -694,14 +691,15 @@
           <w:noProof/>
           <w:lang w:val="es-MX"/>
         </w:rPr>
+        <w:lastRenderedPageBreak/>
         <w:drawing>
-          <wp:anchor distT="0" distB="0" distL="114300" distR="114300" simplePos="0" relativeHeight="251662336" behindDoc="0" locked="0" layoutInCell="1" allowOverlap="1" wp14:anchorId="270DD392" wp14:editId="1C8457B2">
+          <wp:anchor distT="0" distB="0" distL="114300" distR="114300" simplePos="0" relativeHeight="251662336" behindDoc="0" locked="0" layoutInCell="1" allowOverlap="1" wp14:anchorId="270DD392" wp14:editId="679C8EAE">
             <wp:simplePos x="0" y="0"/>
             <wp:positionH relativeFrom="margin">
-              <wp:align>right</wp:align>
+              <wp:posOffset>20955</wp:posOffset>
             </wp:positionH>
             <wp:positionV relativeFrom="paragraph">
-              <wp:posOffset>514350</wp:posOffset>
+              <wp:posOffset>352425</wp:posOffset>
             </wp:positionV>
             <wp:extent cx="5612130" cy="2698115"/>
             <wp:effectExtent l="0" t="0" r="7620" b="6985"/>
@@ -754,7 +752,7 @@
         <w:rPr>
           <w:lang w:val="es-MX"/>
         </w:rPr>
-        <w:t xml:space="preserve">Nuevos métodos para la bala </w:t>
+        <w:t>Métodos para la clase bala</w:t>
       </w:r>
     </w:p>
     <w:p>
@@ -804,7 +802,6 @@
           <w:noProof/>
           <w:lang w:val="es-MX"/>
         </w:rPr>
-        <w:lastRenderedPageBreak/>
         <w:drawing>
           <wp:inline distT="0" distB="0" distL="0" distR="0" wp14:anchorId="08526E7E" wp14:editId="20ABF170">
             <wp:extent cx="5612130" cy="2698115"/>
@@ -880,6 +877,7 @@
           <w:noProof/>
           <w:lang w:val="es-MX"/>
         </w:rPr>
+        <w:lastRenderedPageBreak/>
         <w:drawing>
           <wp:anchor distT="0" distB="0" distL="114300" distR="114300" simplePos="0" relativeHeight="251663360" behindDoc="0" locked="0" layoutInCell="1" allowOverlap="1" wp14:anchorId="3DF4B2FB" wp14:editId="2159A979">
             <wp:simplePos x="0" y="0"/>

</xml_diff>